<commit_message>
added additional information in the Appendix
</commit_message>
<xml_diff>
--- a/sammantha-firestone-midterm-report.docx
+++ b/sammantha-firestone-midterm-report.docx
@@ -455,7 +455,7 @@
             <w:sz w:val="24"/>
             <w:szCs w:val="24"/>
           </w:rPr>
-          <w:t>2</w:t>
+          <w:t>3</w:t>
         </w:r>
         <w:r>
           <w:rPr>
@@ -551,7 +551,7 @@
             <w:sz w:val="24"/>
             <w:szCs w:val="24"/>
           </w:rPr>
-          <w:t>2</w:t>
+          <w:t>3</w:t>
         </w:r>
         <w:r>
           <w:rPr>
@@ -2274,7 +2274,7 @@
           <w:sz w:val="24"/>
           <w:szCs w:val="24"/>
         </w:rPr>
-        <w:t xml:space="preserve"> contain</w:t>
+        <w:t xml:space="preserve"> </w:t>
       </w:r>
       <w:r>
         <w:rPr>
@@ -2282,7 +2282,7 @@
           <w:sz w:val="24"/>
           <w:szCs w:val="24"/>
         </w:rPr>
-        <w:t>s</w:t>
+        <w:t>contain</w:t>
       </w:r>
       <w:r>
         <w:rPr>
@@ -2290,7 +2290,25 @@
           <w:sz w:val="24"/>
           <w:szCs w:val="24"/>
         </w:rPr>
-        <w:t xml:space="preserve"> the image index, width and height of the image, and the respective red-green-blue (RGB) pixel values. Each image within the Traffic Sign dataset is 32 by 32 pixels.</w:t>
+        <w:t xml:space="preserve"> the image index, </w:t>
+      </w:r>
+      <w:proofErr w:type="gramStart"/>
+      <w:r>
+        <w:rPr>
+          <w:rFonts w:ascii="Times New Roman" w:hAnsi="Times New Roman" w:cs="Times New Roman"/>
+          <w:sz w:val="24"/>
+          <w:szCs w:val="24"/>
+        </w:rPr>
+        <w:t>width</w:t>
+      </w:r>
+      <w:proofErr w:type="gramEnd"/>
+      <w:r>
+        <w:rPr>
+          <w:rFonts w:ascii="Times New Roman" w:hAnsi="Times New Roman" w:cs="Times New Roman"/>
+          <w:sz w:val="24"/>
+          <w:szCs w:val="24"/>
+        </w:rPr>
+        <w:t xml:space="preserve"> and height of the image, and the respective red-green-blue (RGB) pixel values. Each image within the Traffic Sign dataset is 32 by 32 pixels.</w:t>
       </w:r>
     </w:p>
     <w:p>
@@ -3178,7 +3196,34 @@
           <w:sz w:val="24"/>
           <w:szCs w:val="24"/>
         </w:rPr>
-        <w:t xml:space="preserve"> Traffic sign labels that are “messy” i.e., have low visibility and noise within the majority of images, had skewed pixel intensity distribution plot. While traffic sign labels that are “clean” i.e., have clear visibility and low noise within a </w:t>
+        <w:t xml:space="preserve"> Traffic sign labels that are “messy” i.e., have low visibility and noise within </w:t>
+      </w:r>
+      <w:proofErr w:type="gramStart"/>
+      <w:r>
+        <w:rPr>
+          <w:rFonts w:ascii="Times New Roman" w:eastAsia="Times New Roman" w:hAnsi="Times New Roman" w:cs="Times New Roman"/>
+          <w:sz w:val="24"/>
+          <w:szCs w:val="24"/>
+        </w:rPr>
+        <w:t>the majority of</w:t>
+      </w:r>
+      <w:proofErr w:type="gramEnd"/>
+      <w:r>
+        <w:rPr>
+          <w:rFonts w:ascii="Times New Roman" w:eastAsia="Times New Roman" w:hAnsi="Times New Roman" w:cs="Times New Roman"/>
+          <w:sz w:val="24"/>
+          <w:szCs w:val="24"/>
+        </w:rPr>
+        <w:t xml:space="preserve"> images, had skewed pixel intensity distribution plot. While traffic sign labels that are “clean” i.e., have clear visibility and low noise within </w:t>
+      </w:r>
+      <w:proofErr w:type="gramStart"/>
+      <w:r>
+        <w:rPr>
+          <w:rFonts w:ascii="Times New Roman" w:eastAsia="Times New Roman" w:hAnsi="Times New Roman" w:cs="Times New Roman"/>
+          <w:sz w:val="24"/>
+          <w:szCs w:val="24"/>
+        </w:rPr>
+        <w:t xml:space="preserve">a </w:t>
       </w:r>
       <w:r>
         <w:rPr>
@@ -3187,7 +3232,16 @@
           <w:szCs w:val="24"/>
         </w:rPr>
         <w:lastRenderedPageBreak/>
-        <w:t>majority of images, had a</w:t>
+        <w:t>majority of</w:t>
+      </w:r>
+      <w:proofErr w:type="gramEnd"/>
+      <w:r>
+        <w:rPr>
+          <w:rFonts w:ascii="Times New Roman" w:eastAsia="Times New Roman" w:hAnsi="Times New Roman" w:cs="Times New Roman"/>
+          <w:sz w:val="24"/>
+          <w:szCs w:val="24"/>
+        </w:rPr>
+        <w:t xml:space="preserve"> images, had a</w:t>
       </w:r>
       <w:r>
         <w:rPr>
@@ -3834,7 +3888,25 @@
           <w:sz w:val="24"/>
           <w:szCs w:val="24"/>
         </w:rPr>
-        <w:t xml:space="preserve">All three datasets are highly skewed, with a majority of the image count in the </w:t>
+        <w:t xml:space="preserve">All three datasets are highly skewed, with </w:t>
+      </w:r>
+      <w:proofErr w:type="gramStart"/>
+      <w:r>
+        <w:rPr>
+          <w:rFonts w:ascii="Times New Roman" w:eastAsia="Times New Roman" w:hAnsi="Times New Roman" w:cs="Times New Roman"/>
+          <w:sz w:val="24"/>
+          <w:szCs w:val="24"/>
+        </w:rPr>
+        <w:t>a majority of</w:t>
+      </w:r>
+      <w:proofErr w:type="gramEnd"/>
+      <w:r>
+        <w:rPr>
+          <w:rFonts w:ascii="Times New Roman" w:eastAsia="Times New Roman" w:hAnsi="Times New Roman" w:cs="Times New Roman"/>
+          <w:sz w:val="24"/>
+          <w:szCs w:val="24"/>
+        </w:rPr>
+        <w:t xml:space="preserve"> the image count in the </w:t>
       </w:r>
       <w:r>
         <w:rPr>
@@ -5955,7 +6027,25 @@
           <w:sz w:val="24"/>
           <w:szCs w:val="24"/>
         </w:rPr>
-        <w:t xml:space="preserve"> and the categorical cross-entropy (loss) is plotted and printed for both the training and validation datasets. Each model, basic CNN and LeNet5 CNN, were trained over 20 epochs with a batch size of 64.</w:t>
+        <w:t xml:space="preserve"> and the categorical cross-entropy (loss) is plotted and printed for both the training and validation datasets. Each model, basic </w:t>
+      </w:r>
+      <w:proofErr w:type="gramStart"/>
+      <w:r>
+        <w:rPr>
+          <w:rFonts w:ascii="Times New Roman" w:eastAsia="Times New Roman" w:hAnsi="Times New Roman" w:cs="Times New Roman"/>
+          <w:sz w:val="24"/>
+          <w:szCs w:val="24"/>
+        </w:rPr>
+        <w:t>CNN</w:t>
+      </w:r>
+      <w:proofErr w:type="gramEnd"/>
+      <w:r>
+        <w:rPr>
+          <w:rFonts w:ascii="Times New Roman" w:eastAsia="Times New Roman" w:hAnsi="Times New Roman" w:cs="Times New Roman"/>
+          <w:sz w:val="24"/>
+          <w:szCs w:val="24"/>
+        </w:rPr>
+        <w:t xml:space="preserve"> and LeNet5 CNN, were trained over 20 epochs with a batch size of 64.</w:t>
       </w:r>
       <w:r>
         <w:rPr>
@@ -6872,7 +6962,25 @@
           <w:sz w:val="24"/>
           <w:szCs w:val="24"/>
         </w:rPr>
-        <w:t xml:space="preserve"> [10]. Dropout is a technique that is also used to reduce overfitting, and it does this by randomly dropping neurons during training. The purpose of this is to force the neural network to learn with different neurons during each epoch. This prevents the neural network from relying on one neuron to lean the features of the data [11]. Both of these techniques are only implemented during training and removed during testing.</w:t>
+        <w:t xml:space="preserve"> [10]. Dropout is a technique that is also used to reduce overfitting, and it does this by randomly dropping neurons during training. The purpose of this is to force the neural network to learn with different neurons during each epoch. This prevents the neural network from relying on one neuron to lean the features of the data [11]. </w:t>
+      </w:r>
+      <w:proofErr w:type="gramStart"/>
+      <w:r>
+        <w:rPr>
+          <w:rFonts w:ascii="Times New Roman" w:eastAsia="Times New Roman" w:hAnsi="Times New Roman" w:cs="Times New Roman"/>
+          <w:sz w:val="24"/>
+          <w:szCs w:val="24"/>
+        </w:rPr>
+        <w:t>Both of these</w:t>
+      </w:r>
+      <w:proofErr w:type="gramEnd"/>
+      <w:r>
+        <w:rPr>
+          <w:rFonts w:ascii="Times New Roman" w:eastAsia="Times New Roman" w:hAnsi="Times New Roman" w:cs="Times New Roman"/>
+          <w:sz w:val="24"/>
+          <w:szCs w:val="24"/>
+        </w:rPr>
+        <w:t xml:space="preserve"> techniques are only implemented during training and removed during testing.</w:t>
       </w:r>
     </w:p>
     <w:p>
@@ -6891,7 +6999,23 @@
           <w:sz w:val="24"/>
           <w:szCs w:val="24"/>
         </w:rPr>
-        <w:t>The L2 (ridge) regularization penalty used in both models is 0.001, and is applied at each dense layer of the model. Dropout layers are added between each of these dense layers as well, with 40% neurons dropped at each layer.</w:t>
+        <w:t xml:space="preserve">The L2 (ridge) regularization penalty used in both models is </w:t>
+      </w:r>
+      <w:r>
+        <w:rPr>
+          <w:rFonts w:ascii="Times New Roman" w:eastAsia="Times New Roman" w:hAnsi="Times New Roman" w:cs="Times New Roman"/>
+          <w:sz w:val="24"/>
+          <w:szCs w:val="24"/>
+        </w:rPr>
+        <w:t>0.001 and</w:t>
+      </w:r>
+      <w:r>
+        <w:rPr>
+          <w:rFonts w:ascii="Times New Roman" w:eastAsia="Times New Roman" w:hAnsi="Times New Roman" w:cs="Times New Roman"/>
+          <w:sz w:val="24"/>
+          <w:szCs w:val="24"/>
+        </w:rPr>
+        <w:t xml:space="preserve"> is applied at each dense layer of the model. Dropout layers are added between each of these dense layers as well, with 40% neurons dropped at each layer.</w:t>
       </w:r>
     </w:p>
     <w:p>
@@ -8780,7 +8904,25 @@
           <w:sz w:val="24"/>
           <w:szCs w:val="24"/>
         </w:rPr>
-        <w:t>, can be found in the Appendix section. This image was correctly classified by the LeNet5 Based model, but misclassified for the Basic CNN model.</w:t>
+        <w:t xml:space="preserve">, can be found in the Appendix section. This image was correctly classified by the LeNet5 Based </w:t>
+      </w:r>
+      <w:proofErr w:type="gramStart"/>
+      <w:r>
+        <w:rPr>
+          <w:rFonts w:ascii="Times New Roman" w:eastAsia="Times New Roman" w:hAnsi="Times New Roman" w:cs="Times New Roman"/>
+          <w:sz w:val="24"/>
+          <w:szCs w:val="24"/>
+        </w:rPr>
+        <w:t>model, but</w:t>
+      </w:r>
+      <w:proofErr w:type="gramEnd"/>
+      <w:r>
+        <w:rPr>
+          <w:rFonts w:ascii="Times New Roman" w:eastAsia="Times New Roman" w:hAnsi="Times New Roman" w:cs="Times New Roman"/>
+          <w:sz w:val="24"/>
+          <w:szCs w:val="24"/>
+        </w:rPr>
+        <w:t xml:space="preserve"> misclassified for the Basic CNN model.</w:t>
       </w:r>
     </w:p>
     <w:p>
@@ -8951,9 +9093,10 @@
         </w:r>
       </w:hyperlink>
       <w:r>
-        <w:t xml:space="preserve"> </w:t>
-      </w:r>
-    </w:p>
+        <w:t>.</w:t>
+      </w:r>
+    </w:p>
+    <w:p/>
     <w:p/>
     <w:p>
       <w:pPr>
@@ -9408,15 +9551,69 @@
         <w:t>The above activation heatmaps show that the Basic CNN model had better feature recognition on the shape of the sign as well as the numerical value `20` within the sign than the LeNet5 Based CNN model.</w:t>
       </w:r>
     </w:p>
-    <w:p/>
-    <w:p/>
-    <w:p/>
-    <w:p/>
-    <w:p/>
-    <w:p/>
-    <w:p/>
-    <w:p/>
-    <w:p/>
+    <w:p>
+      <w:pPr>
+        <w:rPr>
+          <w:rFonts w:ascii="Times New Roman" w:eastAsia="Times New Roman" w:hAnsi="Times New Roman" w:cs="Times New Roman"/>
+          <w:sz w:val="24"/>
+          <w:szCs w:val="24"/>
+        </w:rPr>
+      </w:pPr>
+    </w:p>
+    <w:p>
+      <w:pPr>
+        <w:rPr>
+          <w:rFonts w:ascii="Times New Roman" w:eastAsia="Times New Roman" w:hAnsi="Times New Roman" w:cs="Times New Roman"/>
+          <w:sz w:val="24"/>
+          <w:szCs w:val="24"/>
+        </w:rPr>
+      </w:pPr>
+      <w:r>
+        <w:rPr>
+          <w:rFonts w:ascii="Times New Roman" w:eastAsia="Times New Roman" w:hAnsi="Times New Roman" w:cs="Times New Roman"/>
+          <w:sz w:val="24"/>
+          <w:szCs w:val="24"/>
+          <w:u w:val="single"/>
+        </w:rPr>
+        <w:t>Additional Notes:</w:t>
+      </w:r>
+    </w:p>
+    <w:p>
+      <w:pPr>
+        <w:rPr>
+          <w:rFonts w:ascii="Times New Roman" w:eastAsia="Times New Roman" w:hAnsi="Times New Roman" w:cs="Times New Roman"/>
+          <w:sz w:val="24"/>
+          <w:szCs w:val="24"/>
+        </w:rPr>
+      </w:pPr>
+      <w:r>
+        <w:rPr>
+          <w:rFonts w:ascii="Times New Roman" w:eastAsia="Times New Roman" w:hAnsi="Times New Roman" w:cs="Times New Roman"/>
+          <w:sz w:val="24"/>
+          <w:szCs w:val="24"/>
+        </w:rPr>
+        <w:tab/>
+        <w:t xml:space="preserve">Gray scaling is an additional preprocessing step that was performed but not carried out. Gray scaling images can decrease the spatial dimension of the </w:t>
+      </w:r>
+      <w:proofErr w:type="gramStart"/>
+      <w:r>
+        <w:rPr>
+          <w:rFonts w:ascii="Times New Roman" w:eastAsia="Times New Roman" w:hAnsi="Times New Roman" w:cs="Times New Roman"/>
+          <w:sz w:val="24"/>
+          <w:szCs w:val="24"/>
+        </w:rPr>
+        <w:t>dataset,</w:t>
+      </w:r>
+      <w:proofErr w:type="gramEnd"/>
+      <w:r>
+        <w:rPr>
+          <w:rFonts w:ascii="Times New Roman" w:eastAsia="Times New Roman" w:hAnsi="Times New Roman" w:cs="Times New Roman"/>
+          <w:sz w:val="24"/>
+          <w:szCs w:val="24"/>
+        </w:rPr>
+        <w:t xml:space="preserve"> however you lose key feature indicators of traffic signs; thus reducing overall model performance. Gray scaling may be an applicable technique in some image recognition models, such as character and numeric text recognition, but it is not advisable for applications that rely on color as a key feature to the image such as traffic signs.</w:t>
+      </w:r>
+    </w:p>
     <w:p/>
     <w:p/>
     <w:p>
@@ -10393,6 +10590,118 @@
       </w:rPr>
     </w:lvl>
   </w:abstractNum>
+  <w:abstractNum w:abstractNumId="4" w15:restartNumberingAfterBreak="0">
+    <w:nsid w:val="788A122B"/>
+    <w:multiLevelType w:val="hybridMultilevel"/>
+    <w:tmpl w:val="9386EB8C"/>
+    <w:lvl w:ilvl="0" w:tplc="B6BCDAEE">
+      <w:numFmt w:val="bullet"/>
+      <w:lvlText w:val="-"/>
+      <w:lvlJc w:val="left"/>
+      <w:pPr>
+        <w:ind w:left="1080" w:hanging="360"/>
+      </w:pPr>
+      <w:rPr>
+        <w:rFonts w:ascii="Times New Roman" w:eastAsia="Times New Roman" w:hAnsi="Times New Roman" w:cs="Times New Roman" w:hint="default"/>
+      </w:rPr>
+    </w:lvl>
+    <w:lvl w:ilvl="1" w:tplc="04090003" w:tentative="1">
+      <w:start w:val="1"/>
+      <w:numFmt w:val="bullet"/>
+      <w:lvlText w:val="o"/>
+      <w:lvlJc w:val="left"/>
+      <w:pPr>
+        <w:ind w:left="1800" w:hanging="360"/>
+      </w:pPr>
+      <w:rPr>
+        <w:rFonts w:ascii="Courier New" w:hAnsi="Courier New" w:cs="Courier New" w:hint="default"/>
+      </w:rPr>
+    </w:lvl>
+    <w:lvl w:ilvl="2" w:tplc="04090005" w:tentative="1">
+      <w:start w:val="1"/>
+      <w:numFmt w:val="bullet"/>
+      <w:lvlText w:val=""/>
+      <w:lvlJc w:val="left"/>
+      <w:pPr>
+        <w:ind w:left="2520" w:hanging="360"/>
+      </w:pPr>
+      <w:rPr>
+        <w:rFonts w:ascii="Wingdings" w:hAnsi="Wingdings" w:hint="default"/>
+      </w:rPr>
+    </w:lvl>
+    <w:lvl w:ilvl="3" w:tplc="04090001" w:tentative="1">
+      <w:start w:val="1"/>
+      <w:numFmt w:val="bullet"/>
+      <w:lvlText w:val=""/>
+      <w:lvlJc w:val="left"/>
+      <w:pPr>
+        <w:ind w:left="3240" w:hanging="360"/>
+      </w:pPr>
+      <w:rPr>
+        <w:rFonts w:ascii="Symbol" w:hAnsi="Symbol" w:hint="default"/>
+      </w:rPr>
+    </w:lvl>
+    <w:lvl w:ilvl="4" w:tplc="04090003" w:tentative="1">
+      <w:start w:val="1"/>
+      <w:numFmt w:val="bullet"/>
+      <w:lvlText w:val="o"/>
+      <w:lvlJc w:val="left"/>
+      <w:pPr>
+        <w:ind w:left="3960" w:hanging="360"/>
+      </w:pPr>
+      <w:rPr>
+        <w:rFonts w:ascii="Courier New" w:hAnsi="Courier New" w:cs="Courier New" w:hint="default"/>
+      </w:rPr>
+    </w:lvl>
+    <w:lvl w:ilvl="5" w:tplc="04090005" w:tentative="1">
+      <w:start w:val="1"/>
+      <w:numFmt w:val="bullet"/>
+      <w:lvlText w:val=""/>
+      <w:lvlJc w:val="left"/>
+      <w:pPr>
+        <w:ind w:left="4680" w:hanging="360"/>
+      </w:pPr>
+      <w:rPr>
+        <w:rFonts w:ascii="Wingdings" w:hAnsi="Wingdings" w:hint="default"/>
+      </w:rPr>
+    </w:lvl>
+    <w:lvl w:ilvl="6" w:tplc="04090001" w:tentative="1">
+      <w:start w:val="1"/>
+      <w:numFmt w:val="bullet"/>
+      <w:lvlText w:val=""/>
+      <w:lvlJc w:val="left"/>
+      <w:pPr>
+        <w:ind w:left="5400" w:hanging="360"/>
+      </w:pPr>
+      <w:rPr>
+        <w:rFonts w:ascii="Symbol" w:hAnsi="Symbol" w:hint="default"/>
+      </w:rPr>
+    </w:lvl>
+    <w:lvl w:ilvl="7" w:tplc="04090003" w:tentative="1">
+      <w:start w:val="1"/>
+      <w:numFmt w:val="bullet"/>
+      <w:lvlText w:val="o"/>
+      <w:lvlJc w:val="left"/>
+      <w:pPr>
+        <w:ind w:left="6120" w:hanging="360"/>
+      </w:pPr>
+      <w:rPr>
+        <w:rFonts w:ascii="Courier New" w:hAnsi="Courier New" w:cs="Courier New" w:hint="default"/>
+      </w:rPr>
+    </w:lvl>
+    <w:lvl w:ilvl="8" w:tplc="04090005" w:tentative="1">
+      <w:start w:val="1"/>
+      <w:numFmt w:val="bullet"/>
+      <w:lvlText w:val=""/>
+      <w:lvlJc w:val="left"/>
+      <w:pPr>
+        <w:ind w:left="6840" w:hanging="360"/>
+      </w:pPr>
+      <w:rPr>
+        <w:rFonts w:ascii="Wingdings" w:hAnsi="Wingdings" w:hint="default"/>
+      </w:rPr>
+    </w:lvl>
+  </w:abstractNum>
   <w:num w:numId="1" w16cid:durableId="416750174">
     <w:abstractNumId w:val="3"/>
   </w:num>
@@ -10404,6 +10713,9 @@
   </w:num>
   <w:num w:numId="4" w16cid:durableId="19626069">
     <w:abstractNumId w:val="2"/>
+  </w:num>
+  <w:num w:numId="5" w16cid:durableId="625043955">
+    <w:abstractNumId w:val="4"/>
   </w:num>
 </w:numbering>
 </file>

</xml_diff>